<commit_message>
model to predict the house price
</commit_message>
<xml_diff>
--- a/ML_projects/house_price/Info on the House price prediction project.docx
+++ b/ML_projects/house_price/Info on the House price prediction project.docx
@@ -53,6 +53,9 @@
       <w:r>
         <w:t>1. Python for data analysis</w:t>
       </w:r>
+      <w:r>
+        <w:t xml:space="preserve"> </w:t>
+      </w:r>
     </w:p>
     <w:p>
       <w:r>
@@ -102,19 +105,29 @@
     </w:p>
     <w:p>
       <w:r>
-        <w:t>C</w:t>
-      </w:r>
-      <w:r>
-        <w:t>reate</w:t>
-      </w:r>
-      <w:r>
-        <w:t>d</w:t>
-      </w:r>
-      <w:r>
-        <w:t xml:space="preserve"> two more columns 'bedroom_ratio', 'household_rooms' that helps in analyzing the dataset</w:t>
-      </w:r>
-      <w:r>
-        <w:t>.</w:t>
+        <w:t>Created two more columns '</w:t>
+      </w:r>
+      <w:proofErr w:type="spellStart"/>
+      <w:r>
+        <w:t>bedroom_ratio</w:t>
+      </w:r>
+      <w:proofErr w:type="spellEnd"/>
+      <w:r>
+        <w:t>', '</w:t>
+      </w:r>
+      <w:proofErr w:type="spellStart"/>
+      <w:r>
+        <w:t>household_rooms</w:t>
+      </w:r>
+      <w:proofErr w:type="spellEnd"/>
+      <w:r>
+        <w:t xml:space="preserve">' that helps in </w:t>
+      </w:r>
+      <w:r>
+        <w:t>analysing</w:t>
+      </w:r>
+      <w:r>
+        <w:t xml:space="preserve"> the dataset.</w:t>
       </w:r>
     </w:p>
     <w:p>

</xml_diff>